<commit_message>
Upto practical 8 completed
</commit_message>
<xml_diff>
--- a/Final-Practical-File-Submitted/AC_PR1_17IT051.docx
+++ b/Final-Practical-File-Submitted/AC_PR1_17IT051.docx
@@ -157,34 +157,7 @@
           <w:sz w:val="24"/>
           <w:szCs w:val="24"/>
         </w:rPr>
-        <w:t>Google Cloud Billing reports is a cost management tool that provides built-in reporting within the Google Cloud Console. In this lab, you familiarize yourself with Billing reports and understand how to answer fundamental cost management questions, such as:</w:t>
-      </w:r>
-      <w:r>
-        <w:rPr>
-          <w:rFonts w:ascii="Times New Roman" w:hAnsi="Times New Roman" w:cs="Times New Roman"/>
-          <w:color w:val="000000" w:themeColor="text1"/>
-          <w:sz w:val="24"/>
-          <w:szCs w:val="24"/>
-        </w:rPr>
-        <w:t xml:space="preserve"> </w:t>
-      </w:r>
-      <w:r>
-        <w:rPr>
-          <w:rFonts w:ascii="Times New Roman" w:hAnsi="Times New Roman" w:cs="Times New Roman"/>
-          <w:color w:val="000000" w:themeColor="text1"/>
-          <w:sz w:val="24"/>
-          <w:szCs w:val="24"/>
-        </w:rPr>
-        <w:t>How much am I spending?</w:t>
-      </w:r>
-      <w:r>
-        <w:rPr>
-          <w:rFonts w:ascii="Times New Roman" w:hAnsi="Times New Roman" w:cs="Times New Roman"/>
-          <w:color w:val="000000" w:themeColor="text1"/>
-          <w:sz w:val="24"/>
-          <w:szCs w:val="24"/>
-        </w:rPr>
-        <w:t xml:space="preserve"> </w:t>
+        <w:t xml:space="preserve">Google Cloud Billing reports is a cost management tool that provides built-in reporting within the Google Cloud Console. In this lab, you familiarize yourself with Billing reports and understand how to answer fundamental cost management questions, such as: How much am I spending? </w:t>
       </w:r>
       <w:r>
         <w:rPr>
@@ -1005,6 +978,7 @@
     </w:p>
     <w:p>
       <w:pPr>
+        <w:jc w:val="both"/>
         <w:rPr>
           <w:rFonts w:ascii="Times New Roman" w:hAnsi="Times New Roman" w:cs="Times New Roman"/>
           <w:color w:val="000000" w:themeColor="text1"/>
@@ -1055,6 +1029,7 @@
     </w:p>
     <w:p>
       <w:pPr>
+        <w:jc w:val="both"/>
         <w:rPr>
           <w:rFonts w:ascii="Times New Roman" w:hAnsi="Times New Roman" w:cs="Times New Roman"/>
           <w:color w:val="000000" w:themeColor="text1"/>
@@ -1286,51 +1261,7 @@
             <w:sz w:val="24"/>
             <w:szCs w:val="28"/>
           </w:rPr>
-          <w:t>https://google</w:t>
-        </w:r>
-        <w:r>
-          <w:rPr>
-            <w:rStyle w:val="Hyperlink"/>
-            <w:rFonts w:ascii="Times New Roman" w:hAnsi="Times New Roman" w:cs="Times New Roman"/>
-            <w:bCs/>
-            <w:color w:val="000000" w:themeColor="text1"/>
-            <w:sz w:val="24"/>
-            <w:szCs w:val="28"/>
-          </w:rPr>
-          <w:t>.</w:t>
-        </w:r>
-        <w:r>
-          <w:rPr>
-            <w:rStyle w:val="Hyperlink"/>
-            <w:rFonts w:ascii="Times New Roman" w:hAnsi="Times New Roman" w:cs="Times New Roman"/>
-            <w:bCs/>
-            <w:color w:val="000000" w:themeColor="text1"/>
-            <w:sz w:val="24"/>
-            <w:szCs w:val="28"/>
-          </w:rPr>
-          <w:t>qwiklabs.com/focuses</w:t>
-        </w:r>
-        <w:r>
-          <w:rPr>
-            <w:rStyle w:val="Hyperlink"/>
-            <w:rFonts w:ascii="Times New Roman" w:hAnsi="Times New Roman" w:cs="Times New Roman"/>
-            <w:bCs/>
-            <w:color w:val="000000" w:themeColor="text1"/>
-            <w:sz w:val="24"/>
-            <w:szCs w:val="28"/>
-          </w:rPr>
-          <w:t>/</w:t>
-        </w:r>
-        <w:r>
-          <w:rPr>
-            <w:rStyle w:val="Hyperlink"/>
-            <w:rFonts w:ascii="Times New Roman" w:hAnsi="Times New Roman" w:cs="Times New Roman"/>
-            <w:bCs/>
-            <w:color w:val="000000" w:themeColor="text1"/>
-            <w:sz w:val="24"/>
-            <w:szCs w:val="28"/>
-          </w:rPr>
-          <w:t>6268?parent=catalog</w:t>
+          <w:t>https://google.qwiklabs.com/focuses/6268?parent=catalog</w:t>
         </w:r>
       </w:hyperlink>
       <w:r>
@@ -2280,6 +2211,7 @@
     <w:lsdException w:name="HTML Sample" w:semiHidden="1" w:unhideWhenUsed="1"/>
     <w:lsdException w:name="HTML Typewriter" w:semiHidden="1" w:unhideWhenUsed="1"/>
     <w:lsdException w:name="HTML Variable" w:semiHidden="1" w:unhideWhenUsed="1"/>
+    <w:lsdException w:name="Normal Table" w:semiHidden="1" w:unhideWhenUsed="1"/>
     <w:lsdException w:name="annotation subject" w:semiHidden="1" w:unhideWhenUsed="1"/>
     <w:lsdException w:name="No List" w:semiHidden="1" w:unhideWhenUsed="1"/>
     <w:lsdException w:name="Outline List 1" w:semiHidden="1" w:unhideWhenUsed="1"/>
@@ -2322,8 +2254,11 @@
     <w:lsdException w:name="Table Contemporary" w:semiHidden="1" w:unhideWhenUsed="1"/>
     <w:lsdException w:name="Table Elegant" w:semiHidden="1" w:unhideWhenUsed="1"/>
     <w:lsdException w:name="Table Professional" w:semiHidden="1" w:unhideWhenUsed="1"/>
+    <w:lsdException w:name="Table Subtle 1" w:semiHidden="1" w:unhideWhenUsed="1"/>
     <w:lsdException w:name="Table Subtle 2" w:semiHidden="1" w:unhideWhenUsed="1"/>
     <w:lsdException w:name="Table Web 1" w:semiHidden="1" w:unhideWhenUsed="1"/>
+    <w:lsdException w:name="Table Web 2" w:semiHidden="1" w:unhideWhenUsed="1"/>
+    <w:lsdException w:name="Table Web 3" w:semiHidden="1" w:unhideWhenUsed="1"/>
     <w:lsdException w:name="Balloon Text" w:semiHidden="1" w:unhideWhenUsed="1"/>
     <w:lsdException w:name="Table Grid" w:uiPriority="59"/>
     <w:lsdException w:name="Table Theme" w:semiHidden="1" w:unhideWhenUsed="1"/>

</xml_diff>